<commit_message>
fill in some of the placeholders
</commit_message>
<xml_diff>
--- a/test/resources/result/rcp-e-74b-0921-paragraph1.docx
+++ b/test/resources/result/rcp-e-74b-0921-paragraph1.docx
@@ -350,7 +350,7 @@
           <w:i/>
           <w:shd w:val="clear" w:color="auto" w:fill="C5E2FF"/>
         </w:rPr>
-        <w:t xml:space="preserve">undefined</w:t>
+        <w:t xml:space="preserve">applicant</w:t>
       </w:r>
       <w:r>
         <w:rPr>
@@ -388,7 +388,7 @@
           <w:i/>
           <w:shd w:val="clear" w:color="auto" w:fill="C5E2FF"/>
         </w:rPr>
-        <w:t xml:space="preserve">undefined</w:t>
+        <w:t xml:space="preserve">with a Will</w:t>
       </w:r>
       <w:r>
         <w:rPr>

</xml_diff>